<commit_message>
v2.1.4 fixed reset pump
</commit_message>
<xml_diff>
--- a/requirements_firmware_mushroom.docx
+++ b/requirements_firmware_mushroom.docx
@@ -478,10 +478,22 @@
     <w:p>
       <w:pPr>
         <w:pStyle w:val="4"/>
-        <w:rPr>
-          <w:rFonts w:cstheme="minorHAnsi"/>
-          <w:sz w:val="24"/>
-          <w:szCs w:val="24"/>
+        <w:ind w:left="0" w:leftChars="0" w:firstLine="0" w:firstLineChars="0"/>
+        <w:rPr>
+          <w:rFonts w:cstheme="minorHAnsi"/>
+          <w:sz w:val="24"/>
+          <w:szCs w:val="24"/>
+        </w:rPr>
+      </w:pPr>
+    </w:p>
+    <w:p>
+      <w:pPr>
+        <w:pStyle w:val="4"/>
+        <w:rPr>
+          <w:rFonts w:cstheme="minorHAnsi"/>
+          <w:sz w:val="24"/>
+          <w:szCs w:val="24"/>
+          <w:lang w:val="en-US"/>
         </w:rPr>
       </w:pPr>
     </w:p>
@@ -496,53 +508,61 @@
           <w:rFonts w:cstheme="minorHAnsi"/>
           <w:sz w:val="24"/>
           <w:szCs w:val="24"/>
-        </w:rPr>
-      </w:pPr>
-      <w:r>
-        <w:rPr>
-          <w:rFonts w:cstheme="minorHAnsi"/>
-          <w:sz w:val="24"/>
-          <w:szCs w:val="24"/>
-        </w:rPr>
-        <w:t>Gửi dữ liệu từ cảm biến thu thập được lên server xử lý</w:t>
-      </w:r>
-    </w:p>
-    <w:p>
-      <w:pPr>
-        <w:pStyle w:val="4"/>
-        <w:rPr>
-          <w:rFonts w:cstheme="minorHAnsi"/>
-          <w:sz w:val="24"/>
-          <w:szCs w:val="24"/>
-        </w:rPr>
-      </w:pPr>
-      <w:r>
-        <w:rPr>
-          <w:rFonts w:cstheme="minorHAnsi"/>
-          <w:sz w:val="24"/>
-          <w:szCs w:val="24"/>
-        </w:rPr>
-        <w:t xml:space="preserve">Mỗi 5s hub sẽ gửi data lên topic </w:t>
-      </w:r>
-      <w:r>
-        <w:rPr>
-          <w:rFonts w:ascii="Courier New" w:hAnsi="Courier New" w:cs="Courier New"/>
-          <w:color w:val="C00000"/>
-        </w:rPr>
-        <w:t>Mushroom/Sensor</w:t>
-      </w:r>
-      <w:r>
-        <w:rPr>
-          <w:rFonts w:ascii="Courier New" w:hAnsi="Courier New" w:cs="Courier New"/>
-          <w:color w:val="C00000"/>
           <w:lang w:val="en-US"/>
         </w:rPr>
-        <w:t>/&lt;HubID&gt;</w:t>
-      </w:r>
-      <w:r>
-        <w:rPr>
-          <w:rFonts w:cstheme="minorHAnsi"/>
-          <w:color w:val="A31515"/>
+      </w:pPr>
+      <w:r>
+        <w:rPr>
+          <w:rFonts w:cstheme="minorHAnsi"/>
+          <w:sz w:val="24"/>
+          <w:szCs w:val="24"/>
+        </w:rPr>
+        <w:t xml:space="preserve">Gửi </w:t>
+      </w:r>
+      <w:r>
+        <w:rPr>
+          <w:rFonts w:cstheme="minorHAnsi"/>
+          <w:sz w:val="24"/>
+          <w:szCs w:val="24"/>
+          <w:lang w:val="en-US"/>
+        </w:rPr>
+        <w:t>change log lên  server</w:t>
+      </w:r>
+    </w:p>
+    <w:p>
+      <w:pPr>
+        <w:pStyle w:val="4"/>
+        <w:numPr>
+          <w:numId w:val="0"/>
+        </w:numPr>
+        <w:ind w:left="360" w:leftChars="0" w:firstLine="716" w:firstLineChars="0"/>
+        <w:rPr>
+          <w:rFonts w:ascii="Courier New" w:hAnsi="Courier New" w:cs="Courier New"/>
+          <w:color w:val="C00000"/>
+          <w:lang w:val="en-US"/>
+        </w:rPr>
+      </w:pPr>
+      <w:r>
+        <w:rPr>
+          <w:rFonts w:cstheme="minorHAnsi"/>
+          <w:sz w:val="24"/>
+          <w:szCs w:val="24"/>
+          <w:lang w:val="en-US"/>
+        </w:rPr>
+        <w:t>T</w:t>
+      </w:r>
+      <w:r>
+        <w:rPr>
+          <w:rFonts w:cstheme="minorHAnsi"/>
+          <w:sz w:val="24"/>
+          <w:szCs w:val="24"/>
+        </w:rPr>
+        <w:t>opic</w:t>
+      </w:r>
+      <w:r>
+        <w:rPr>
+          <w:rFonts w:cstheme="minorHAnsi"/>
+          <w:b/>
           <w:sz w:val="24"/>
           <w:szCs w:val="24"/>
         </w:rPr>
@@ -550,11 +570,72 @@
       </w:r>
       <w:r>
         <w:rPr>
-          <w:rFonts w:cstheme="minorHAnsi"/>
-          <w:sz w:val="24"/>
-          <w:szCs w:val="24"/>
-        </w:rPr>
-        <w:t>theo dạng</w:t>
+          <w:rFonts w:ascii="Courier New" w:hAnsi="Courier New" w:cs="Courier New"/>
+          <w:color w:val="C00000"/>
+        </w:rPr>
+        <w:t>Mushroom/</w:t>
+      </w:r>
+      <w:r>
+        <w:rPr>
+          <w:rFonts w:ascii="Courier New" w:hAnsi="Courier New" w:cs="Courier New"/>
+          <w:color w:val="C00000"/>
+          <w:lang w:val="en-US"/>
+        </w:rPr>
+        <w:t>Logs</w:t>
+      </w:r>
+      <w:r>
+        <w:rPr>
+          <w:rFonts w:ascii="Courier New" w:hAnsi="Courier New" w:cs="Courier New"/>
+          <w:color w:val="C00000"/>
+        </w:rPr>
+        <w:t>/</w:t>
+      </w:r>
+      <w:r>
+        <w:rPr>
+          <w:rFonts w:ascii="Courier New" w:hAnsi="Courier New" w:cs="Courier New"/>
+          <w:color w:val="C00000"/>
+          <w:lang w:val="en-US"/>
+        </w:rPr>
+        <w:t>&lt;</w:t>
+      </w:r>
+      <w:r>
+        <w:rPr>
+          <w:rFonts w:ascii="Courier New" w:hAnsi="Courier New" w:cs="Courier New"/>
+          <w:color w:val="C00000"/>
+        </w:rPr>
+        <w:t>HubID</w:t>
+      </w:r>
+      <w:r>
+        <w:rPr>
+          <w:rFonts w:ascii="Courier New" w:hAnsi="Courier New" w:cs="Courier New"/>
+          <w:color w:val="C00000"/>
+          <w:lang w:val="en-US"/>
+        </w:rPr>
+        <w:t>&gt;</w:t>
+      </w:r>
+    </w:p>
+    <w:p>
+      <w:pPr>
+        <w:pStyle w:val="4"/>
+        <w:numPr>
+          <w:ilvl w:val="0"/>
+          <w:numId w:val="0"/>
+        </w:numPr>
+        <w:ind w:left="360" w:leftChars="0" w:firstLine="716" w:firstLineChars="0"/>
+        <w:rPr>
+          <w:rFonts w:ascii="Courier New" w:hAnsi="Courier New" w:cs="Courier New"/>
+          <w:color w:val="C00000"/>
+          <w:lang w:val="en-US"/>
+        </w:rPr>
+      </w:pPr>
+      <w:r>
+        <w:rPr>
+          <w:rFonts w:cstheme="minorHAnsi"/>
+          <w:sz w:val="24"/>
+          <w:szCs w:val="24"/>
+          <w:lang w:val="en-US"/>
+        </w:rPr>
+        <w:t>Example</w:t>
       </w:r>
     </w:p>
     <w:p>
@@ -593,7 +674,7 @@
           <w:b/>
           <w:color w:val="1F4E79" w:themeColor="accent5" w:themeShade="80"/>
         </w:rPr>
-        <w:t>"H</w:t>
+        <w:t>"</w:t>
       </w:r>
       <w:r>
         <w:rPr>
@@ -602,22 +683,37 @@
           <w:color w:val="1F4E79" w:themeColor="accent5" w:themeShade="80"/>
           <w:lang w:val="en-US"/>
         </w:rPr>
-        <w:t>UB_</w:t>
-      </w:r>
-      <w:r>
-        <w:rPr>
-          <w:rFonts w:ascii="Courier New" w:hAnsi="Courier New" w:cs="Courier New"/>
-          <w:b/>
-          <w:color w:val="1F4E79" w:themeColor="accent5" w:themeShade="80"/>
-        </w:rPr>
-        <w:t>ID"</w:t>
-      </w:r>
-      <w:r>
-        <w:rPr>
-          <w:rFonts w:ascii="Courier New" w:hAnsi="Courier New" w:cs="Courier New"/>
-          <w:color w:val="1F4E79" w:themeColor="accent5" w:themeShade="80"/>
-        </w:rPr>
-        <w:t>:"",</w:t>
+        <w:t>HubID</w:t>
+      </w:r>
+      <w:r>
+        <w:rPr>
+          <w:rFonts w:ascii="Courier New" w:hAnsi="Courier New" w:cs="Courier New"/>
+          <w:b/>
+          <w:color w:val="1F4E79" w:themeColor="accent5" w:themeShade="80"/>
+        </w:rPr>
+        <w:t>"</w:t>
+      </w:r>
+      <w:r>
+        <w:rPr>
+          <w:rFonts w:ascii="Courier New" w:hAnsi="Courier New" w:cs="Courier New"/>
+          <w:color w:val="1F4E79" w:themeColor="accent5" w:themeShade="80"/>
+        </w:rPr>
+        <w:t>:</w:t>
+      </w:r>
+      <w:r>
+        <w:rPr>
+          <w:rFonts w:hint="default" w:ascii="Courier New" w:hAnsi="Courier New" w:cs="Courier New"/>
+          <w:color w:val="1F4E79" w:themeColor="accent5" w:themeShade="80"/>
+          <w:lang w:val="en-US"/>
+        </w:rPr>
+        <w:t>”600194092C1D”</w:t>
+      </w:r>
+      <w:r>
+        <w:rPr>
+          <w:rFonts w:ascii="Courier New" w:hAnsi="Courier New" w:cs="Courier New"/>
+          <w:color w:val="1F4E79" w:themeColor="accent5" w:themeShade="80"/>
+        </w:rPr>
+        <w:t>,</w:t>
       </w:r>
       <w:r>
         <w:rPr>
@@ -639,14 +735,54 @@
           <w:b/>
           <w:color w:val="1F4E79" w:themeColor="accent5" w:themeShade="80"/>
         </w:rPr>
-        <w:t>"TEMP"</w:t>
-      </w:r>
-      <w:r>
-        <w:rPr>
-          <w:rFonts w:ascii="Courier New" w:hAnsi="Courier New" w:cs="Courier New"/>
-          <w:color w:val="1F4E79" w:themeColor="accent5" w:themeShade="80"/>
-        </w:rPr>
-        <w:t>:int,</w:t>
+        <w:t>"</w:t>
+      </w:r>
+      <w:r>
+        <w:rPr>
+          <w:rFonts w:ascii="Courier New" w:hAnsi="Courier New" w:cs="Courier New"/>
+          <w:b/>
+          <w:color w:val="1F4E79" w:themeColor="accent5" w:themeShade="80"/>
+          <w:lang w:val="en-US"/>
+        </w:rPr>
+        <w:t>Content</w:t>
+      </w:r>
+      <w:r>
+        <w:rPr>
+          <w:rFonts w:ascii="Courier New" w:hAnsi="Courier New" w:cs="Courier New"/>
+          <w:b/>
+          <w:color w:val="1F4E79" w:themeColor="accent5" w:themeShade="80"/>
+        </w:rPr>
+        <w:t>"</w:t>
+      </w:r>
+      <w:r>
+        <w:rPr>
+          <w:rFonts w:ascii="Courier New" w:hAnsi="Courier New" w:cs="Courier New"/>
+          <w:color w:val="1F4E79" w:themeColor="accent5" w:themeShade="80"/>
+        </w:rPr>
+        <w:t>:"</w:t>
+      </w:r>
+      <w:r>
+        <w:rPr>
+          <w:rFonts w:ascii="Courier New" w:hAnsi="Courier New" w:cs="Courier New"/>
+          <w:color w:val="1F4E79" w:themeColor="accent5" w:themeShade="80"/>
+          <w:lang w:val="en-US"/>
+        </w:rPr>
+        <w:t>Light on</w:t>
+      </w:r>
+      <w:r>
+        <w:rPr>
+          <w:rFonts w:ascii="Courier New" w:hAnsi="Courier New" w:cs="Courier New"/>
+          <w:color w:val="1F4E79" w:themeColor="accent5" w:themeShade="80"/>
+        </w:rPr>
+        <w:t>"</w:t>
+      </w:r>
+      <w:r>
+        <w:rPr>
+          <w:rFonts w:ascii="Courier New" w:hAnsi="Courier New" w:cs="Courier New"/>
+          <w:color w:val="1F4E79" w:themeColor="accent5" w:themeShade="80"/>
+          <w:lang w:val="en-US"/>
+        </w:rPr>
+        <w:t>,</w:t>
       </w:r>
       <w:r>
         <w:rPr>
@@ -668,14 +804,54 @@
           <w:b/>
           <w:color w:val="1F4E79" w:themeColor="accent5" w:themeShade="80"/>
         </w:rPr>
-        <w:t>"HUMI"</w:t>
-      </w:r>
-      <w:r>
-        <w:rPr>
-          <w:rFonts w:ascii="Courier New" w:hAnsi="Courier New" w:cs="Courier New"/>
-          <w:color w:val="1F4E79" w:themeColor="accent5" w:themeShade="80"/>
-        </w:rPr>
-        <w:t>:int,</w:t>
+        <w:t>"</w:t>
+      </w:r>
+      <w:r>
+        <w:rPr>
+          <w:rFonts w:ascii="Courier New" w:hAnsi="Courier New" w:cs="Courier New"/>
+          <w:b/>
+          <w:color w:val="1F4E79" w:themeColor="accent5" w:themeShade="80"/>
+          <w:lang w:val="en-US"/>
+        </w:rPr>
+        <w:t>From</w:t>
+      </w:r>
+      <w:r>
+        <w:rPr>
+          <w:rFonts w:ascii="Courier New" w:hAnsi="Courier New" w:cs="Courier New"/>
+          <w:b/>
+          <w:color w:val="1F4E79" w:themeColor="accent5" w:themeShade="80"/>
+        </w:rPr>
+        <w:t>"</w:t>
+      </w:r>
+      <w:r>
+        <w:rPr>
+          <w:rFonts w:ascii="Courier New" w:hAnsi="Courier New" w:cs="Courier New"/>
+          <w:color w:val="1F4E79" w:themeColor="accent5" w:themeShade="80"/>
+        </w:rPr>
+        <w:t>:"</w:t>
+      </w:r>
+      <w:r>
+        <w:rPr>
+          <w:rFonts w:ascii="Courier New" w:hAnsi="Courier New" w:cs="Courier New"/>
+          <w:color w:val="1F4E79" w:themeColor="accent5" w:themeShade="80"/>
+          <w:lang w:val="en-US"/>
+        </w:rPr>
+        <w:t>APP</w:t>
+      </w:r>
+      <w:r>
+        <w:rPr>
+          <w:rFonts w:ascii="Courier New" w:hAnsi="Courier New" w:cs="Courier New"/>
+          <w:color w:val="1F4E79" w:themeColor="accent5" w:themeShade="80"/>
+        </w:rPr>
+        <w:t>"</w:t>
+      </w:r>
+      <w:r>
+        <w:rPr>
+          <w:rFonts w:ascii="Courier New" w:hAnsi="Courier New" w:cs="Courier New"/>
+          <w:color w:val="1F4E79" w:themeColor="accent5" w:themeShade="80"/>
+          <w:lang w:val="en-US"/>
+        </w:rPr>
+        <w:t>, //or HUB</w:t>
       </w:r>
       <w:r>
         <w:rPr>
@@ -697,14 +873,45 @@
           <w:b/>
           <w:color w:val="1F4E79" w:themeColor="accent5" w:themeShade="80"/>
         </w:rPr>
-        <w:t>"LIGHT"</w:t>
-      </w:r>
-      <w:r>
-        <w:rPr>
-          <w:rFonts w:ascii="Courier New" w:hAnsi="Courier New" w:cs="Courier New"/>
-          <w:color w:val="1F4E79" w:themeColor="accent5" w:themeShade="80"/>
-        </w:rPr>
-        <w:t>:int,</w:t>
+        <w:t>"</w:t>
+      </w:r>
+      <w:r>
+        <w:rPr>
+          <w:rFonts w:hint="default" w:ascii="Courier New" w:hAnsi="Courier New" w:cs="Courier New"/>
+          <w:b/>
+          <w:color w:val="1F4E79" w:themeColor="accent5" w:themeShade="80"/>
+        </w:rPr>
+        <w:t>Timestamp</w:t>
+      </w:r>
+      <w:r>
+        <w:rPr>
+          <w:rFonts w:ascii="Courier New" w:hAnsi="Courier New" w:cs="Courier New"/>
+          <w:b/>
+          <w:color w:val="1F4E79" w:themeColor="accent5" w:themeShade="80"/>
+        </w:rPr>
+        <w:t>"</w:t>
+      </w:r>
+      <w:r>
+        <w:rPr>
+          <w:rFonts w:ascii="Courier New" w:hAnsi="Courier New" w:cs="Courier New"/>
+          <w:color w:val="1F4E79" w:themeColor="accent5" w:themeShade="80"/>
+        </w:rPr>
+        <w:t>:"</w:t>
+      </w:r>
+      <w:r>
+        <w:rPr>
+          <w:rFonts w:hint="default" w:ascii="Courier New" w:hAnsi="Courier New" w:cs="Courier New"/>
+          <w:color w:val="1F4E79" w:themeColor="accent5" w:themeShade="80"/>
+          <w:lang w:val="en-US"/>
+        </w:rPr>
+        <w:t>1524725576</w:t>
+      </w:r>
+      <w:r>
+        <w:rPr>
+          <w:rFonts w:ascii="Courier New" w:hAnsi="Courier New" w:cs="Courier New"/>
+          <w:color w:val="1F4E79" w:themeColor="accent5" w:themeShade="80"/>
+        </w:rPr>
+        <w:t>"</w:t>
       </w:r>
       <w:r>
         <w:rPr>
@@ -718,93 +925,22 @@
           <w:rFonts w:ascii="Courier New" w:hAnsi="Courier New" w:cs="Courier New"/>
           <w:color w:val="1F4E79" w:themeColor="accent5" w:themeShade="80"/>
         </w:rPr>
-        <w:t>   </w:t>
-      </w:r>
-      <w:r>
-        <w:rPr>
-          <w:rFonts w:ascii="Courier New" w:hAnsi="Courier New" w:cs="Courier New"/>
-          <w:b/>
-          <w:color w:val="1F4E79" w:themeColor="accent5" w:themeShade="80"/>
-        </w:rPr>
-        <w:t>"WATER_EMPTY"</w:t>
-      </w:r>
-      <w:r>
-        <w:rPr>
-          <w:rFonts w:ascii="Courier New" w:hAnsi="Courier New" w:cs="Courier New"/>
-          <w:color w:val="1F4E79" w:themeColor="accent5" w:themeShade="80"/>
-        </w:rPr>
-        <w:t>:"yes/no"</w:t>
-      </w:r>
-      <w:r>
-        <w:rPr>
-          <w:rFonts w:ascii="Courier New" w:hAnsi="Courier New" w:cs="Courier New"/>
-          <w:color w:val="1F4E79" w:themeColor="accent5" w:themeShade="80"/>
+        <w:t>}</w:t>
+      </w:r>
+    </w:p>
+    <w:p>
+      <w:pPr>
+        <w:pStyle w:val="4"/>
+        <w:numPr>
+          <w:numId w:val="0"/>
+        </w:numPr>
+        <w:ind w:left="360" w:leftChars="0" w:firstLine="716" w:firstLineChars="0"/>
+        <w:rPr>
+          <w:rFonts w:ascii="Courier New" w:hAnsi="Courier New" w:cs="Courier New"/>
+          <w:color w:val="C00000"/>
           <w:lang w:val="en-US"/>
         </w:rPr>
-        <w:t>,</w:t>
-      </w:r>
-      <w:r>
-        <w:rPr>
-          <w:rFonts w:ascii="Courier New" w:hAnsi="Courier New" w:cs="Courier New"/>
-          <w:color w:val="1F4E79" w:themeColor="accent5" w:themeShade="80"/>
-        </w:rPr>
-        <w:br w:type="textWrapping"/>
-      </w:r>
-      <w:r>
-        <w:rPr>
-          <w:rFonts w:ascii="Courier New" w:hAnsi="Courier New" w:cs="Courier New"/>
-          <w:color w:val="1F4E79" w:themeColor="accent5" w:themeShade="80"/>
-        </w:rPr>
-        <w:t>   </w:t>
-      </w:r>
-      <w:r>
-        <w:rPr>
-          <w:rFonts w:ascii="Courier New" w:hAnsi="Courier New" w:cs="Courier New"/>
-          <w:b/>
-          <w:color w:val="1F4E79" w:themeColor="accent5" w:themeShade="80"/>
-        </w:rPr>
-        <w:t>"</w:t>
-      </w:r>
-      <w:r>
-        <w:rPr>
-          <w:rFonts w:hint="default" w:ascii="Courier New" w:hAnsi="Courier New" w:cs="Courier New"/>
-          <w:b/>
-          <w:bCs/>
-          <w:color w:val="1F4E79" w:themeColor="accent5" w:themeShade="80"/>
-          <w:lang w:val="en-US"/>
-        </w:rPr>
-        <w:t>RSSI</w:t>
-      </w:r>
-      <w:r>
-        <w:rPr>
-          <w:rFonts w:ascii="Courier New" w:hAnsi="Courier New" w:cs="Courier New"/>
-          <w:b/>
-          <w:color w:val="1F4E79" w:themeColor="accent5" w:themeShade="80"/>
-        </w:rPr>
-        <w:t>"</w:t>
-      </w:r>
-      <w:r>
-        <w:rPr>
-          <w:rFonts w:hint="default" w:ascii="Courier New" w:hAnsi="Courier New" w:cs="Courier New"/>
-          <w:color w:val="1F4E79" w:themeColor="accent5" w:themeShade="80"/>
-          <w:lang w:val="en-US"/>
-        </w:rPr>
-        <w:t>:int</w:t>
-      </w:r>
-      <w:r>
-        <w:rPr>
-          <w:rFonts w:ascii="Courier New" w:hAnsi="Courier New" w:cs="Courier New"/>
-          <w:color w:val="1F4E79" w:themeColor="accent5" w:themeShade="80"/>
-        </w:rPr>
-        <w:br w:type="textWrapping"/>
-      </w:r>
-      <w:r>
-        <w:rPr>
-          <w:rFonts w:ascii="Courier New" w:hAnsi="Courier New" w:cs="Courier New"/>
-          <w:color w:val="1F4E79" w:themeColor="accent5" w:themeShade="80"/>
-        </w:rPr>
-        <w:t>}</w:t>
-      </w:r>
+      </w:pPr>
     </w:p>
     <w:p>
       <w:pPr>
@@ -814,6 +950,327 @@
           <w:numId w:val="2"/>
         </w:numPr>
         <w:rPr>
+          <w:rFonts w:cstheme="minorHAnsi"/>
+          <w:sz w:val="24"/>
+          <w:szCs w:val="24"/>
+        </w:rPr>
+      </w:pPr>
+      <w:r>
+        <w:rPr>
+          <w:rFonts w:cstheme="minorHAnsi"/>
+          <w:sz w:val="24"/>
+          <w:szCs w:val="24"/>
+        </w:rPr>
+        <w:t>Gửi dữ liệu từ cảm biến thu thập được lên server xử lý</w:t>
+      </w:r>
+    </w:p>
+    <w:p>
+      <w:pPr>
+        <w:pStyle w:val="4"/>
+        <w:rPr>
+          <w:rFonts w:cstheme="minorHAnsi"/>
+          <w:sz w:val="24"/>
+          <w:szCs w:val="24"/>
+        </w:rPr>
+      </w:pPr>
+      <w:r>
+        <w:rPr>
+          <w:rFonts w:cstheme="minorHAnsi"/>
+          <w:sz w:val="24"/>
+          <w:szCs w:val="24"/>
+        </w:rPr>
+        <w:t xml:space="preserve">Mỗi 5s hub sẽ gửi data lên topic </w:t>
+      </w:r>
+      <w:r>
+        <w:rPr>
+          <w:rFonts w:ascii="Courier New" w:hAnsi="Courier New" w:cs="Courier New"/>
+          <w:color w:val="C00000"/>
+        </w:rPr>
+        <w:t>Mushroom/Sensor</w:t>
+      </w:r>
+      <w:r>
+        <w:rPr>
+          <w:rFonts w:ascii="Courier New" w:hAnsi="Courier New" w:cs="Courier New"/>
+          <w:color w:val="C00000"/>
+          <w:lang w:val="en-US"/>
+        </w:rPr>
+        <w:t>/&lt;HubID&gt;</w:t>
+      </w:r>
+      <w:r>
+        <w:rPr>
+          <w:rFonts w:cstheme="minorHAnsi"/>
+          <w:color w:val="A31515"/>
+          <w:sz w:val="24"/>
+          <w:szCs w:val="24"/>
+        </w:rPr>
+        <w:t xml:space="preserve"> </w:t>
+      </w:r>
+      <w:r>
+        <w:rPr>
+          <w:rFonts w:cstheme="minorHAnsi"/>
+          <w:sz w:val="24"/>
+          <w:szCs w:val="24"/>
+        </w:rPr>
+        <w:t>theo dạng</w:t>
+      </w:r>
+    </w:p>
+    <w:p>
+      <w:pPr>
+        <w:pStyle w:val="4"/>
+        <w:ind w:left="1440"/>
+        <w:rPr>
+          <w:rFonts w:ascii="Courier New" w:hAnsi="Courier New" w:cs="Courier New"/>
+          <w:color w:val="1F4E79" w:themeColor="accent5" w:themeShade="80"/>
+        </w:rPr>
+      </w:pPr>
+      <w:r>
+        <w:rPr>
+          <w:rFonts w:ascii="Courier New" w:hAnsi="Courier New" w:cs="Courier New"/>
+          <w:color w:val="1F4E79" w:themeColor="accent5" w:themeShade="80"/>
+        </w:rPr>
+        <w:t>{  </w:t>
+      </w:r>
+      <w:r>
+        <w:rPr>
+          <w:rFonts w:ascii="Courier New" w:hAnsi="Courier New" w:cs="Courier New"/>
+          <w:color w:val="1F4E79" w:themeColor="accent5" w:themeShade="80"/>
+        </w:rPr>
+        <w:br w:type="textWrapping"/>
+      </w:r>
+      <w:r>
+        <w:rPr>
+          <w:rFonts w:ascii="Courier New" w:hAnsi="Courier New" w:cs="Courier New"/>
+          <w:color w:val="1F4E79" w:themeColor="accent5" w:themeShade="80"/>
+        </w:rPr>
+        <w:t>   </w:t>
+      </w:r>
+      <w:r>
+        <w:rPr>
+          <w:rFonts w:ascii="Courier New" w:hAnsi="Courier New" w:cs="Courier New"/>
+          <w:b/>
+          <w:color w:val="1F4E79" w:themeColor="accent5" w:themeShade="80"/>
+        </w:rPr>
+        <w:t>"H</w:t>
+      </w:r>
+      <w:r>
+        <w:rPr>
+          <w:rFonts w:ascii="Courier New" w:hAnsi="Courier New" w:cs="Courier New"/>
+          <w:b/>
+          <w:color w:val="1F4E79" w:themeColor="accent5" w:themeShade="80"/>
+          <w:lang w:val="en-US"/>
+        </w:rPr>
+        <w:t>UB_</w:t>
+      </w:r>
+      <w:r>
+        <w:rPr>
+          <w:rFonts w:ascii="Courier New" w:hAnsi="Courier New" w:cs="Courier New"/>
+          <w:b/>
+          <w:color w:val="1F4E79" w:themeColor="accent5" w:themeShade="80"/>
+        </w:rPr>
+        <w:t>ID"</w:t>
+      </w:r>
+      <w:r>
+        <w:rPr>
+          <w:rFonts w:ascii="Courier New" w:hAnsi="Courier New" w:cs="Courier New"/>
+          <w:color w:val="1F4E79" w:themeColor="accent5" w:themeShade="80"/>
+        </w:rPr>
+        <w:t>:"",</w:t>
+      </w:r>
+      <w:r>
+        <w:rPr>
+          <w:rFonts w:ascii="Courier New" w:hAnsi="Courier New" w:cs="Courier New"/>
+          <w:color w:val="1F4E79" w:themeColor="accent5" w:themeShade="80"/>
+        </w:rPr>
+        <w:br w:type="textWrapping"/>
+      </w:r>
+      <w:r>
+        <w:rPr>
+          <w:rFonts w:ascii="Courier New" w:hAnsi="Courier New" w:cs="Courier New"/>
+          <w:color w:val="1F4E79" w:themeColor="accent5" w:themeShade="80"/>
+        </w:rPr>
+        <w:t>   </w:t>
+      </w:r>
+      <w:r>
+        <w:rPr>
+          <w:rFonts w:ascii="Courier New" w:hAnsi="Courier New" w:cs="Courier New"/>
+          <w:b/>
+          <w:color w:val="1F4E79" w:themeColor="accent5" w:themeShade="80"/>
+        </w:rPr>
+        <w:t>"TEMP"</w:t>
+      </w:r>
+      <w:r>
+        <w:rPr>
+          <w:rFonts w:ascii="Courier New" w:hAnsi="Courier New" w:cs="Courier New"/>
+          <w:color w:val="1F4E79" w:themeColor="accent5" w:themeShade="80"/>
+        </w:rPr>
+        <w:t>:int,</w:t>
+      </w:r>
+      <w:r>
+        <w:rPr>
+          <w:rFonts w:ascii="Courier New" w:hAnsi="Courier New" w:cs="Courier New"/>
+          <w:color w:val="1F4E79" w:themeColor="accent5" w:themeShade="80"/>
+        </w:rPr>
+        <w:br w:type="textWrapping"/>
+      </w:r>
+      <w:r>
+        <w:rPr>
+          <w:rFonts w:ascii="Courier New" w:hAnsi="Courier New" w:cs="Courier New"/>
+          <w:color w:val="1F4E79" w:themeColor="accent5" w:themeShade="80"/>
+        </w:rPr>
+        <w:t>   </w:t>
+      </w:r>
+      <w:r>
+        <w:rPr>
+          <w:rFonts w:ascii="Courier New" w:hAnsi="Courier New" w:cs="Courier New"/>
+          <w:b/>
+          <w:color w:val="1F4E79" w:themeColor="accent5" w:themeShade="80"/>
+        </w:rPr>
+        <w:t>"HUMI"</w:t>
+      </w:r>
+      <w:r>
+        <w:rPr>
+          <w:rFonts w:ascii="Courier New" w:hAnsi="Courier New" w:cs="Courier New"/>
+          <w:color w:val="1F4E79" w:themeColor="accent5" w:themeShade="80"/>
+        </w:rPr>
+        <w:t>:int,</w:t>
+      </w:r>
+      <w:r>
+        <w:rPr>
+          <w:rFonts w:ascii="Courier New" w:hAnsi="Courier New" w:cs="Courier New"/>
+          <w:color w:val="1F4E79" w:themeColor="accent5" w:themeShade="80"/>
+        </w:rPr>
+        <w:br w:type="textWrapping"/>
+      </w:r>
+      <w:r>
+        <w:rPr>
+          <w:rFonts w:ascii="Courier New" w:hAnsi="Courier New" w:cs="Courier New"/>
+          <w:color w:val="1F4E79" w:themeColor="accent5" w:themeShade="80"/>
+        </w:rPr>
+        <w:t>   </w:t>
+      </w:r>
+      <w:r>
+        <w:rPr>
+          <w:rFonts w:ascii="Courier New" w:hAnsi="Courier New" w:cs="Courier New"/>
+          <w:b/>
+          <w:color w:val="1F4E79" w:themeColor="accent5" w:themeShade="80"/>
+        </w:rPr>
+        <w:t>"LIGHT"</w:t>
+      </w:r>
+      <w:r>
+        <w:rPr>
+          <w:rFonts w:ascii="Courier New" w:hAnsi="Courier New" w:cs="Courier New"/>
+          <w:color w:val="1F4E79" w:themeColor="accent5" w:themeShade="80"/>
+        </w:rPr>
+        <w:t>:int,</w:t>
+      </w:r>
+      <w:r>
+        <w:rPr>
+          <w:rFonts w:ascii="Courier New" w:hAnsi="Courier New" w:cs="Courier New"/>
+          <w:color w:val="1F4E79" w:themeColor="accent5" w:themeShade="80"/>
+        </w:rPr>
+        <w:br w:type="textWrapping"/>
+      </w:r>
+      <w:r>
+        <w:rPr>
+          <w:rFonts w:ascii="Courier New" w:hAnsi="Courier New" w:cs="Courier New"/>
+          <w:color w:val="1F4E79" w:themeColor="accent5" w:themeShade="80"/>
+        </w:rPr>
+        <w:t>   </w:t>
+      </w:r>
+      <w:r>
+        <w:rPr>
+          <w:rFonts w:ascii="Courier New" w:hAnsi="Courier New" w:cs="Courier New"/>
+          <w:b/>
+          <w:color w:val="1F4E79" w:themeColor="accent5" w:themeShade="80"/>
+        </w:rPr>
+        <w:t>"WATER_EMPTY"</w:t>
+      </w:r>
+      <w:r>
+        <w:rPr>
+          <w:rFonts w:ascii="Courier New" w:hAnsi="Courier New" w:cs="Courier New"/>
+          <w:color w:val="1F4E79" w:themeColor="accent5" w:themeShade="80"/>
+        </w:rPr>
+        <w:t>:"yes/no"</w:t>
+      </w:r>
+      <w:r>
+        <w:rPr>
+          <w:rFonts w:ascii="Courier New" w:hAnsi="Courier New" w:cs="Courier New"/>
+          <w:color w:val="1F4E79" w:themeColor="accent5" w:themeShade="80"/>
+          <w:lang w:val="en-US"/>
+        </w:rPr>
+        <w:t>,</w:t>
+      </w:r>
+      <w:r>
+        <w:rPr>
+          <w:rFonts w:ascii="Courier New" w:hAnsi="Courier New" w:cs="Courier New"/>
+          <w:color w:val="1F4E79" w:themeColor="accent5" w:themeShade="80"/>
+        </w:rPr>
+        <w:br w:type="textWrapping"/>
+      </w:r>
+      <w:r>
+        <w:rPr>
+          <w:rFonts w:ascii="Courier New" w:hAnsi="Courier New" w:cs="Courier New"/>
+          <w:color w:val="1F4E79" w:themeColor="accent5" w:themeShade="80"/>
+        </w:rPr>
+        <w:t>   </w:t>
+      </w:r>
+      <w:r>
+        <w:rPr>
+          <w:rFonts w:ascii="Courier New" w:hAnsi="Courier New" w:cs="Courier New"/>
+          <w:b/>
+          <w:color w:val="1F4E79" w:themeColor="accent5" w:themeShade="80"/>
+        </w:rPr>
+        <w:t>"</w:t>
+      </w:r>
+      <w:r>
+        <w:rPr>
+          <w:rFonts w:hint="default" w:ascii="Courier New" w:hAnsi="Courier New" w:cs="Courier New"/>
+          <w:b/>
+          <w:bCs/>
+          <w:color w:val="1F4E79" w:themeColor="accent5" w:themeShade="80"/>
+          <w:lang w:val="en-US"/>
+        </w:rPr>
+        <w:t>RSSI</w:t>
+      </w:r>
+      <w:r>
+        <w:rPr>
+          <w:rFonts w:ascii="Courier New" w:hAnsi="Courier New" w:cs="Courier New"/>
+          <w:b/>
+          <w:color w:val="1F4E79" w:themeColor="accent5" w:themeShade="80"/>
+        </w:rPr>
+        <w:t>"</w:t>
+      </w:r>
+      <w:r>
+        <w:rPr>
+          <w:rFonts w:hint="default" w:ascii="Courier New" w:hAnsi="Courier New" w:cs="Courier New"/>
+          <w:color w:val="1F4E79" w:themeColor="accent5" w:themeShade="80"/>
+          <w:lang w:val="en-US"/>
+        </w:rPr>
+        <w:t>:int</w:t>
+      </w:r>
+      <w:r>
+        <w:rPr>
+          <w:rFonts w:ascii="Courier New" w:hAnsi="Courier New" w:cs="Courier New"/>
+          <w:color w:val="1F4E79" w:themeColor="accent5" w:themeShade="80"/>
+        </w:rPr>
+        <w:br w:type="textWrapping"/>
+      </w:r>
+      <w:r>
+        <w:rPr>
+          <w:rFonts w:ascii="Courier New" w:hAnsi="Courier New" w:cs="Courier New"/>
+          <w:color w:val="1F4E79" w:themeColor="accent5" w:themeShade="80"/>
+        </w:rPr>
+        <w:t>}</w:t>
+      </w:r>
+    </w:p>
+    <w:p>
+      <w:pPr>
+        <w:pStyle w:val="4"/>
+        <w:numPr>
+          <w:ilvl w:val="0"/>
+          <w:numId w:val="2"/>
+        </w:numPr>
+        <w:rPr>
           <w:rStyle w:val="5"/>
           <w:rFonts w:cstheme="minorHAnsi"/>
           <w:sz w:val="24"/>
@@ -1090,13 +1547,323 @@
           <w:szCs w:val="24"/>
         </w:rPr>
       </w:pPr>
-      <w:r>
-        <w:rPr>
-          <w:rFonts w:cstheme="minorHAnsi"/>
-          <w:sz w:val="24"/>
-          <w:szCs w:val="24"/>
-        </w:rPr>
-        <w:br w:type="page"/>
+      <w:bookmarkStart w:id="0" w:name="_GoBack"/>
+      <w:bookmarkEnd w:id="0"/>
+    </w:p>
+    <w:p>
+      <w:pPr>
+        <w:ind w:left="720"/>
+        <w:rPr>
+          <w:rFonts w:ascii="Courier New" w:hAnsi="Courier New" w:cs="Courier New"/>
+          <w:color w:val="C00000"/>
+        </w:rPr>
+      </w:pPr>
+      <w:r>
+        <w:rPr>
+          <w:rFonts w:cstheme="minorHAnsi"/>
+          <w:sz w:val="24"/>
+          <w:szCs w:val="24"/>
+        </w:rPr>
+        <w:t>Có bất cứ thay đổi nào thì publish json theo dạng lên topic</w:t>
+      </w:r>
+      <w:r>
+        <w:rPr>
+          <w:rFonts w:cstheme="minorHAnsi"/>
+          <w:b/>
+          <w:sz w:val="24"/>
+          <w:szCs w:val="24"/>
+        </w:rPr>
+        <w:t xml:space="preserve"> </w:t>
+      </w:r>
+      <w:r>
+        <w:rPr>
+          <w:rFonts w:ascii="Courier New" w:hAnsi="Courier New" w:cs="Courier New"/>
+          <w:color w:val="C00000"/>
+        </w:rPr>
+        <w:t>Mushroom/Commands/HubID</w:t>
+      </w:r>
+    </w:p>
+    <w:p>
+      <w:pPr>
+        <w:pStyle w:val="4"/>
+        <w:ind w:left="1440"/>
+        <w:rPr>
+          <w:rFonts w:ascii="Courier New" w:hAnsi="Courier New" w:cs="Courier New"/>
+          <w:color w:val="1F4E79" w:themeColor="accent5" w:themeShade="80"/>
+        </w:rPr>
+      </w:pPr>
+      <w:r>
+        <w:rPr>
+          <w:rFonts w:ascii="Courier New" w:hAnsi="Courier New" w:cs="Courier New"/>
+          <w:color w:val="1F4E79" w:themeColor="accent5" w:themeShade="80"/>
+        </w:rPr>
+        <w:t>{  </w:t>
+      </w:r>
+      <w:r>
+        <w:rPr>
+          <w:rFonts w:ascii="Courier New" w:hAnsi="Courier New" w:cs="Courier New"/>
+          <w:color w:val="1F4E79" w:themeColor="accent5" w:themeShade="80"/>
+        </w:rPr>
+        <w:br w:type="textWrapping"/>
+      </w:r>
+      <w:r>
+        <w:rPr>
+          <w:rFonts w:ascii="Courier New" w:hAnsi="Courier New" w:cs="Courier New"/>
+          <w:color w:val="1F4E79" w:themeColor="accent5" w:themeShade="80"/>
+        </w:rPr>
+        <w:t>   </w:t>
+      </w:r>
+      <w:r>
+        <w:rPr>
+          <w:rFonts w:ascii="Courier New" w:hAnsi="Courier New" w:cs="Courier New"/>
+          <w:b/>
+          <w:color w:val="1F4E79" w:themeColor="accent5" w:themeShade="80"/>
+        </w:rPr>
+        <w:t>"H</w:t>
+      </w:r>
+      <w:r>
+        <w:rPr>
+          <w:rFonts w:ascii="Courier New" w:hAnsi="Courier New" w:cs="Courier New"/>
+          <w:b/>
+          <w:color w:val="1F4E79" w:themeColor="accent5" w:themeShade="80"/>
+          <w:lang w:val="en-US"/>
+        </w:rPr>
+        <w:t>UB_</w:t>
+      </w:r>
+      <w:r>
+        <w:rPr>
+          <w:rFonts w:ascii="Courier New" w:hAnsi="Courier New" w:cs="Courier New"/>
+          <w:b/>
+          <w:color w:val="1F4E79" w:themeColor="accent5" w:themeShade="80"/>
+        </w:rPr>
+        <w:t>ID"</w:t>
+      </w:r>
+      <w:r>
+        <w:rPr>
+          <w:rFonts w:ascii="Courier New" w:hAnsi="Courier New" w:cs="Courier New"/>
+          <w:color w:val="1F4E79" w:themeColor="accent5" w:themeShade="80"/>
+        </w:rPr>
+        <w:t>:</w:t>
+      </w:r>
+      <w:r>
+        <w:rPr>
+          <w:rFonts w:ascii="Courier New" w:hAnsi="Courier New" w:cs="Courier New"/>
+          <w:color w:val="1F4E79" w:themeColor="accent5" w:themeShade="80"/>
+          <w:lang w:val="en-US"/>
+        </w:rPr>
+        <w:t>&lt;HubID&gt;</w:t>
+      </w:r>
+      <w:r>
+        <w:rPr>
+          <w:rFonts w:ascii="Courier New" w:hAnsi="Courier New" w:cs="Courier New"/>
+          <w:color w:val="1F4E79" w:themeColor="accent5" w:themeShade="80"/>
+        </w:rPr>
+        <w:t>,</w:t>
+      </w:r>
+      <w:r>
+        <w:rPr>
+          <w:rFonts w:ascii="Courier New" w:hAnsi="Courier New" w:cs="Courier New"/>
+          <w:color w:val="1F4E79" w:themeColor="accent5" w:themeShade="80"/>
+        </w:rPr>
+        <w:br w:type="textWrapping"/>
+      </w:r>
+      <w:r>
+        <w:rPr>
+          <w:rFonts w:ascii="Courier New" w:hAnsi="Courier New" w:cs="Courier New"/>
+          <w:color w:val="1F4E79" w:themeColor="accent5" w:themeShade="80"/>
+        </w:rPr>
+        <w:t>   </w:t>
+      </w:r>
+      <w:r>
+        <w:rPr>
+          <w:rFonts w:ascii="Courier New" w:hAnsi="Courier New" w:cs="Courier New"/>
+          <w:b/>
+          <w:color w:val="1F4E79" w:themeColor="accent5" w:themeShade="80"/>
+        </w:rPr>
+        <w:t>"MIST"</w:t>
+      </w:r>
+      <w:r>
+        <w:rPr>
+          <w:rFonts w:ascii="Courier New" w:hAnsi="Courier New" w:cs="Courier New"/>
+          <w:color w:val="1F4E79" w:themeColor="accent5" w:themeShade="80"/>
+        </w:rPr>
+        <w:t>:"on",</w:t>
+      </w:r>
+      <w:r>
+        <w:rPr>
+          <w:rFonts w:ascii="Courier New" w:hAnsi="Courier New" w:cs="Courier New"/>
+          <w:color w:val="1F4E79" w:themeColor="accent5" w:themeShade="80"/>
+        </w:rPr>
+        <w:br w:type="textWrapping"/>
+      </w:r>
+      <w:r>
+        <w:rPr>
+          <w:rFonts w:ascii="Courier New" w:hAnsi="Courier New" w:cs="Courier New"/>
+          <w:color w:val="1F4E79" w:themeColor="accent5" w:themeShade="80"/>
+        </w:rPr>
+        <w:t>   </w:t>
+      </w:r>
+      <w:r>
+        <w:rPr>
+          <w:rFonts w:ascii="Courier New" w:hAnsi="Courier New" w:cs="Courier New"/>
+          <w:b/>
+          <w:color w:val="1F4E79" w:themeColor="accent5" w:themeShade="80"/>
+        </w:rPr>
+        <w:t>"LIGHT"</w:t>
+      </w:r>
+      <w:r>
+        <w:rPr>
+          <w:rFonts w:ascii="Courier New" w:hAnsi="Courier New" w:cs="Courier New"/>
+          <w:color w:val="1F4E79" w:themeColor="accent5" w:themeShade="80"/>
+        </w:rPr>
+        <w:t>:"off",</w:t>
+      </w:r>
+      <w:r>
+        <w:rPr>
+          <w:rFonts w:ascii="Courier New" w:hAnsi="Courier New" w:cs="Courier New"/>
+          <w:color w:val="1F4E79" w:themeColor="accent5" w:themeShade="80"/>
+        </w:rPr>
+        <w:br w:type="textWrapping"/>
+      </w:r>
+      <w:r>
+        <w:rPr>
+          <w:rFonts w:ascii="Courier New" w:hAnsi="Courier New" w:cs="Courier New"/>
+          <w:color w:val="1F4E79" w:themeColor="accent5" w:themeShade="80"/>
+        </w:rPr>
+        <w:t>   </w:t>
+      </w:r>
+      <w:r>
+        <w:rPr>
+          <w:rFonts w:ascii="Courier New" w:hAnsi="Courier New" w:cs="Courier New"/>
+          <w:b/>
+          <w:color w:val="1F4E79" w:themeColor="accent5" w:themeShade="80"/>
+        </w:rPr>
+        <w:t>"FAN"</w:t>
+      </w:r>
+      <w:r>
+        <w:rPr>
+          <w:rFonts w:ascii="Courier New" w:hAnsi="Courier New" w:cs="Courier New"/>
+          <w:color w:val="1F4E79" w:themeColor="accent5" w:themeShade="80"/>
+        </w:rPr>
+        <w:t>:"off"</w:t>
+      </w:r>
+      <w:r>
+        <w:rPr>
+          <w:rFonts w:ascii="Courier New" w:hAnsi="Courier New" w:cs="Courier New"/>
+          <w:b/>
+          <w:color w:val="1F4E79" w:themeColor="accent5" w:themeShade="80"/>
+        </w:rPr>
+        <w:br w:type="textWrapping"/>
+      </w:r>
+      <w:r>
+        <w:rPr>
+          <w:rFonts w:ascii="Courier New" w:hAnsi="Courier New" w:cs="Courier New"/>
+          <w:color w:val="1F4E79" w:themeColor="accent5" w:themeShade="80"/>
+        </w:rPr>
+        <w:t>}</w:t>
+      </w:r>
+    </w:p>
+    <w:p>
+      <w:pPr>
+        <w:ind w:left="720"/>
+        <w:rPr>
+          <w:rFonts w:cstheme="minorHAnsi"/>
+          <w:sz w:val="24"/>
+          <w:szCs w:val="24"/>
+        </w:rPr>
+      </w:pPr>
+      <w:r>
+        <w:rPr>
+          <w:rFonts w:cstheme="minorHAnsi"/>
+          <w:sz w:val="24"/>
+          <w:szCs w:val="24"/>
+        </w:rPr>
+        <w:t>lên topic Mushroom/commands/HubID</w:t>
+      </w:r>
+    </w:p>
+    <w:p>
+      <w:pPr>
+        <w:rPr>
+          <w:rFonts w:cstheme="minorHAnsi"/>
+          <w:b/>
+          <w:sz w:val="24"/>
+          <w:szCs w:val="24"/>
+        </w:rPr>
+      </w:pPr>
+      <w:r>
+        <w:rPr>
+          <w:rFonts w:cstheme="minorHAnsi"/>
+          <w:b/>
+          <w:sz w:val="24"/>
+          <w:szCs w:val="24"/>
+        </w:rPr>
+        <w:t>Firmware over the air</w:t>
+      </w:r>
+    </w:p>
+    <w:p>
+      <w:pPr>
+        <w:rPr>
+          <w:rFonts w:cstheme="minorHAnsi"/>
+          <w:sz w:val="24"/>
+          <w:szCs w:val="24"/>
+        </w:rPr>
+      </w:pPr>
+      <w:r>
+        <w:rPr>
+          <w:rFonts w:cstheme="minorHAnsi"/>
+          <w:sz w:val="24"/>
+          <w:szCs w:val="24"/>
+        </w:rPr>
+        <w:t xml:space="preserve">Tạo thêm topic </w:t>
+      </w:r>
+      <w:r>
+        <w:rPr>
+          <w:rFonts w:ascii="Courier New" w:hAnsi="Courier New" w:cs="Courier New"/>
+          <w:color w:val="C00000"/>
+        </w:rPr>
+        <w:t>Mushroom/Terminal</w:t>
+      </w:r>
+      <w:r>
+        <w:rPr>
+          <w:rFonts w:cstheme="minorHAnsi"/>
+          <w:sz w:val="24"/>
+          <w:szCs w:val="24"/>
+        </w:rPr>
+        <w:t xml:space="preserve"> để gửi một số lệnh điều khiển, ví dụ như update firmware.</w:t>
+      </w:r>
+    </w:p>
+    <w:p>
+      <w:pPr>
+        <w:rPr>
+          <w:rFonts w:cstheme="minorHAnsi"/>
+          <w:sz w:val="24"/>
+          <w:szCs w:val="24"/>
+        </w:rPr>
+      </w:pPr>
+      <w:r>
+        <w:rPr>
+          <w:rFonts w:cstheme="minorHAnsi"/>
+          <w:sz w:val="24"/>
+          <w:szCs w:val="24"/>
+        </w:rPr>
+        <w:t>Các lệnh điều khiển sẽ được cập nhật thêm phù hợp với từng nhu cầu phát sinh.</w:t>
+      </w:r>
+    </w:p>
+    <w:p>
+      <w:pPr>
+        <w:rPr>
+          <w:rFonts w:cstheme="minorHAnsi"/>
+          <w:sz w:val="24"/>
+          <w:szCs w:val="24"/>
+        </w:rPr>
+      </w:pPr>
+      <w:r>
+        <w:rPr>
+          <w:rFonts w:cstheme="minorHAnsi"/>
+          <w:sz w:val="24"/>
+          <w:szCs w:val="24"/>
+        </w:rPr>
+        <w:t>Danh sách các lệnh điều khiển:</w:t>
       </w:r>
     </w:p>
     <w:p>
@@ -1105,600 +1872,6 @@
         <w:numPr>
           <w:ilvl w:val="0"/>
           <w:numId w:val="3"/>
-        </w:numPr>
-        <w:rPr>
-          <w:rFonts w:cstheme="minorHAnsi"/>
-          <w:sz w:val="24"/>
-          <w:szCs w:val="24"/>
-        </w:rPr>
-      </w:pPr>
-      <w:r>
-        <w:rPr>
-          <w:rFonts w:cstheme="minorHAnsi"/>
-          <w:sz w:val="24"/>
-          <w:szCs w:val="24"/>
-        </w:rPr>
-        <w:t>Priority: 1st</w:t>
-      </w:r>
-    </w:p>
-    <w:p>
-      <w:pPr>
-        <w:pStyle w:val="4"/>
-        <w:ind w:left="1080"/>
-        <w:rPr>
-          <w:rFonts w:cstheme="minorHAnsi"/>
-          <w:sz w:val="24"/>
-          <w:szCs w:val="24"/>
-        </w:rPr>
-      </w:pPr>
-      <w:r>
-        <w:rPr>
-          <w:rFonts w:cstheme="minorHAnsi"/>
-          <w:sz w:val="24"/>
-          <w:szCs w:val="24"/>
-        </w:rPr>
-        <w:t>humi &lt; humiMin: Mist on</w:t>
-      </w:r>
-    </w:p>
-    <w:p>
-      <w:pPr>
-        <w:pStyle w:val="4"/>
-        <w:ind w:firstLine="360"/>
-        <w:rPr>
-          <w:rFonts w:cstheme="minorHAnsi"/>
-          <w:sz w:val="24"/>
-          <w:szCs w:val="24"/>
-        </w:rPr>
-      </w:pPr>
-      <w:r>
-        <w:rPr>
-          <w:rFonts w:cstheme="minorHAnsi"/>
-          <w:sz w:val="24"/>
-          <w:szCs w:val="24"/>
-        </w:rPr>
-        <w:t>humi &gt; humiMax: Mist off</w:t>
-      </w:r>
-    </w:p>
-    <w:p>
-      <w:pPr>
-        <w:pStyle w:val="4"/>
-        <w:numPr>
-          <w:ilvl w:val="0"/>
-          <w:numId w:val="3"/>
-        </w:numPr>
-        <w:rPr>
-          <w:rFonts w:cstheme="minorHAnsi"/>
-          <w:sz w:val="24"/>
-          <w:szCs w:val="24"/>
-        </w:rPr>
-      </w:pPr>
-      <w:r>
-        <w:rPr>
-          <w:rFonts w:cstheme="minorHAnsi"/>
-          <w:sz w:val="24"/>
-          <w:szCs w:val="24"/>
-        </w:rPr>
-        <w:t>Priority: 2nd</w:t>
-      </w:r>
-    </w:p>
-    <w:p>
-      <w:pPr>
-        <w:pStyle w:val="4"/>
-        <w:ind w:left="1080"/>
-        <w:rPr>
-          <w:rFonts w:cstheme="minorHAnsi"/>
-          <w:sz w:val="24"/>
-          <w:szCs w:val="24"/>
-        </w:rPr>
-      </w:pPr>
-      <w:r>
-        <w:rPr>
-          <w:rFonts w:cstheme="minorHAnsi"/>
-          <w:sz w:val="24"/>
-          <w:szCs w:val="24"/>
-        </w:rPr>
-        <w:t>temp &gt; tempMax: Mist on in 10 minutes, 30min later check again.</w:t>
-      </w:r>
-    </w:p>
-    <w:p>
-      <w:pPr>
-        <w:pStyle w:val="4"/>
-        <w:ind w:left="1080"/>
-        <w:rPr>
-          <w:rFonts w:cstheme="minorHAnsi"/>
-          <w:sz w:val="24"/>
-          <w:szCs w:val="24"/>
-        </w:rPr>
-      </w:pPr>
-      <w:r>
-        <w:rPr>
-          <w:rFonts w:cstheme="minorHAnsi"/>
-          <w:sz w:val="24"/>
-          <w:szCs w:val="24"/>
-        </w:rPr>
-        <w:t>Fan on</w:t>
-      </w:r>
-    </w:p>
-    <w:p>
-      <w:pPr>
-        <w:pStyle w:val="4"/>
-        <w:ind w:left="1080"/>
-        <w:rPr>
-          <w:rFonts w:cstheme="minorHAnsi"/>
-          <w:sz w:val="24"/>
-          <w:szCs w:val="24"/>
-        </w:rPr>
-      </w:pPr>
-      <w:r>
-        <w:rPr>
-          <w:rFonts w:cstheme="minorHAnsi"/>
-          <w:sz w:val="24"/>
-          <w:szCs w:val="24"/>
-        </w:rPr>
-        <w:t>temp &lt; tempMax – 2: Mist off, Fan off</w:t>
-      </w:r>
-    </w:p>
-    <w:p>
-      <w:pPr>
-        <w:pStyle w:val="4"/>
-        <w:numPr>
-          <w:ilvl w:val="0"/>
-          <w:numId w:val="3"/>
-        </w:numPr>
-        <w:rPr>
-          <w:rFonts w:cstheme="minorHAnsi"/>
-          <w:sz w:val="24"/>
-          <w:szCs w:val="24"/>
-        </w:rPr>
-      </w:pPr>
-      <w:r>
-        <w:rPr>
-          <w:rFonts w:cstheme="minorHAnsi"/>
-          <w:sz w:val="24"/>
-          <w:szCs w:val="24"/>
-        </w:rPr>
-        <w:t>Priority: 1</w:t>
-      </w:r>
-      <w:r>
-        <w:rPr>
-          <w:rFonts w:cstheme="minorHAnsi"/>
-          <w:sz w:val="24"/>
-          <w:szCs w:val="24"/>
-          <w:vertAlign w:val="superscript"/>
-        </w:rPr>
-        <w:t>st</w:t>
-      </w:r>
-      <w:r>
-        <w:rPr>
-          <w:rFonts w:cstheme="minorHAnsi"/>
-          <w:sz w:val="24"/>
-          <w:szCs w:val="24"/>
-        </w:rPr>
-        <w:t xml:space="preserve"> </w:t>
-      </w:r>
-    </w:p>
-    <w:p>
-      <w:pPr>
-        <w:pStyle w:val="4"/>
-        <w:ind w:firstLine="360"/>
-        <w:rPr>
-          <w:rFonts w:cstheme="minorHAnsi"/>
-          <w:sz w:val="24"/>
-          <w:szCs w:val="24"/>
-        </w:rPr>
-      </w:pPr>
-      <w:r>
-        <w:rPr>
-          <w:rFonts w:cstheme="minorHAnsi"/>
-          <w:sz w:val="24"/>
-          <w:szCs w:val="24"/>
-        </w:rPr>
-        <w:t>From 6am to 7am, 6pm – 7pm</w:t>
-      </w:r>
-    </w:p>
-    <w:p>
-      <w:pPr>
-        <w:pStyle w:val="4"/>
-        <w:ind w:left="1080"/>
-        <w:rPr>
-          <w:rFonts w:cstheme="minorHAnsi"/>
-          <w:sz w:val="24"/>
-          <w:szCs w:val="24"/>
-        </w:rPr>
-      </w:pPr>
-      <w:r>
-        <w:rPr>
-          <w:rFonts w:cstheme="minorHAnsi"/>
-          <w:sz w:val="24"/>
-          <w:szCs w:val="24"/>
-        </w:rPr>
-        <w:t>light &lt; lightMin: Light on in 1 hour</w:t>
-      </w:r>
-    </w:p>
-    <w:p>
-      <w:pPr>
-        <w:pStyle w:val="4"/>
-        <w:ind w:left="1080"/>
-        <w:rPr>
-          <w:rFonts w:cstheme="minorHAnsi"/>
-          <w:sz w:val="24"/>
-          <w:szCs w:val="24"/>
-        </w:rPr>
-      </w:pPr>
-      <w:r>
-        <w:rPr>
-          <w:rFonts w:cstheme="minorHAnsi"/>
-          <w:sz w:val="24"/>
-          <w:szCs w:val="24"/>
-        </w:rPr>
-        <w:t xml:space="preserve">light &gt; lightMax: Light off </w:t>
-      </w:r>
-    </w:p>
-    <w:p>
-      <w:pPr>
-        <w:pStyle w:val="4"/>
-        <w:ind w:left="1080"/>
-        <w:rPr>
-          <w:rFonts w:cstheme="minorHAnsi"/>
-          <w:sz w:val="24"/>
-          <w:szCs w:val="24"/>
-        </w:rPr>
-      </w:pPr>
-      <w:r>
-        <w:rPr>
-          <w:rFonts w:cstheme="minorHAnsi"/>
-          <w:sz w:val="24"/>
-          <w:szCs w:val="24"/>
-        </w:rPr>
-        <w:t>At 7am, 7pm Light off</w:t>
-      </w:r>
-    </w:p>
-    <w:p>
-      <w:pPr>
-        <w:pStyle w:val="4"/>
-        <w:numPr>
-          <w:ilvl w:val="0"/>
-          <w:numId w:val="3"/>
-        </w:numPr>
-        <w:rPr>
-          <w:rFonts w:cstheme="minorHAnsi"/>
-          <w:sz w:val="24"/>
-          <w:szCs w:val="24"/>
-        </w:rPr>
-      </w:pPr>
-      <w:r>
-        <w:rPr>
-          <w:rFonts w:cstheme="minorHAnsi"/>
-          <w:sz w:val="24"/>
-          <w:szCs w:val="24"/>
-        </w:rPr>
-        <w:t>Fan on in 30 mins every 3 hours</w:t>
-      </w:r>
-    </w:p>
-    <w:p>
-      <w:pPr>
-        <w:ind w:left="720"/>
-        <w:rPr>
-          <w:rFonts w:ascii="Courier New" w:hAnsi="Courier New" w:cs="Courier New"/>
-          <w:color w:val="C00000"/>
-        </w:rPr>
-      </w:pPr>
-      <w:r>
-        <w:rPr>
-          <w:rFonts w:cstheme="minorHAnsi"/>
-          <w:sz w:val="24"/>
-          <w:szCs w:val="24"/>
-        </w:rPr>
-        <w:t>Có bất cứ thay đổi nào thì publish json theo dạng lên topic</w:t>
-      </w:r>
-      <w:r>
-        <w:rPr>
-          <w:rFonts w:cstheme="minorHAnsi"/>
-          <w:b/>
-          <w:sz w:val="24"/>
-          <w:szCs w:val="24"/>
-        </w:rPr>
-        <w:t xml:space="preserve"> </w:t>
-      </w:r>
-      <w:r>
-        <w:rPr>
-          <w:rFonts w:ascii="Courier New" w:hAnsi="Courier New" w:cs="Courier New"/>
-          <w:color w:val="C00000"/>
-        </w:rPr>
-        <w:t>Mushroom/Commands/HubID</w:t>
-      </w:r>
-    </w:p>
-    <w:p>
-      <w:pPr>
-        <w:pStyle w:val="4"/>
-        <w:ind w:left="1440"/>
-        <w:rPr>
-          <w:rFonts w:ascii="Courier New" w:hAnsi="Courier New" w:cs="Courier New"/>
-          <w:color w:val="1F4E79" w:themeColor="accent5" w:themeShade="80"/>
-        </w:rPr>
-      </w:pPr>
-      <w:r>
-        <w:rPr>
-          <w:rFonts w:ascii="Courier New" w:hAnsi="Courier New" w:cs="Courier New"/>
-          <w:color w:val="1F4E79" w:themeColor="accent5" w:themeShade="80"/>
-        </w:rPr>
-        <w:t>{  </w:t>
-      </w:r>
-      <w:r>
-        <w:rPr>
-          <w:rFonts w:ascii="Courier New" w:hAnsi="Courier New" w:cs="Courier New"/>
-          <w:color w:val="1F4E79" w:themeColor="accent5" w:themeShade="80"/>
-        </w:rPr>
-        <w:br w:type="textWrapping"/>
-      </w:r>
-      <w:r>
-        <w:rPr>
-          <w:rFonts w:ascii="Courier New" w:hAnsi="Courier New" w:cs="Courier New"/>
-          <w:color w:val="1F4E79" w:themeColor="accent5" w:themeShade="80"/>
-        </w:rPr>
-        <w:t>   </w:t>
-      </w:r>
-      <w:r>
-        <w:rPr>
-          <w:rFonts w:ascii="Courier New" w:hAnsi="Courier New" w:cs="Courier New"/>
-          <w:b/>
-          <w:color w:val="1F4E79" w:themeColor="accent5" w:themeShade="80"/>
-        </w:rPr>
-        <w:t>"H</w:t>
-      </w:r>
-      <w:r>
-        <w:rPr>
-          <w:rFonts w:ascii="Courier New" w:hAnsi="Courier New" w:cs="Courier New"/>
-          <w:b/>
-          <w:color w:val="1F4E79" w:themeColor="accent5" w:themeShade="80"/>
-          <w:lang w:val="en-US"/>
-        </w:rPr>
-        <w:t>UB_</w:t>
-      </w:r>
-      <w:r>
-        <w:rPr>
-          <w:rFonts w:ascii="Courier New" w:hAnsi="Courier New" w:cs="Courier New"/>
-          <w:b/>
-          <w:color w:val="1F4E79" w:themeColor="accent5" w:themeShade="80"/>
-        </w:rPr>
-        <w:t>ID"</w:t>
-      </w:r>
-      <w:r>
-        <w:rPr>
-          <w:rFonts w:ascii="Courier New" w:hAnsi="Courier New" w:cs="Courier New"/>
-          <w:color w:val="1F4E79" w:themeColor="accent5" w:themeShade="80"/>
-        </w:rPr>
-        <w:t>:</w:t>
-      </w:r>
-      <w:r>
-        <w:rPr>
-          <w:rFonts w:ascii="Courier New" w:hAnsi="Courier New" w:cs="Courier New"/>
-          <w:color w:val="1F4E79" w:themeColor="accent5" w:themeShade="80"/>
-          <w:lang w:val="en-US"/>
-        </w:rPr>
-        <w:t>&lt;HubID&gt;</w:t>
-      </w:r>
-      <w:bookmarkStart w:id="0" w:name="_GoBack"/>
-      <w:bookmarkEnd w:id="0"/>
-      <w:r>
-        <w:rPr>
-          <w:rFonts w:ascii="Courier New" w:hAnsi="Courier New" w:cs="Courier New"/>
-          <w:color w:val="1F4E79" w:themeColor="accent5" w:themeShade="80"/>
-        </w:rPr>
-        <w:t>,</w:t>
-      </w:r>
-      <w:r>
-        <w:rPr>
-          <w:rFonts w:ascii="Courier New" w:hAnsi="Courier New" w:cs="Courier New"/>
-          <w:color w:val="1F4E79" w:themeColor="accent5" w:themeShade="80"/>
-        </w:rPr>
-        <w:br w:type="textWrapping"/>
-      </w:r>
-      <w:r>
-        <w:rPr>
-          <w:rFonts w:ascii="Courier New" w:hAnsi="Courier New" w:cs="Courier New"/>
-          <w:color w:val="1F4E79" w:themeColor="accent5" w:themeShade="80"/>
-        </w:rPr>
-        <w:t>   </w:t>
-      </w:r>
-      <w:r>
-        <w:rPr>
-          <w:rFonts w:ascii="Courier New" w:hAnsi="Courier New" w:cs="Courier New"/>
-          <w:b/>
-          <w:color w:val="1F4E79" w:themeColor="accent5" w:themeShade="80"/>
-        </w:rPr>
-        <w:t>"MIST"</w:t>
-      </w:r>
-      <w:r>
-        <w:rPr>
-          <w:rFonts w:ascii="Courier New" w:hAnsi="Courier New" w:cs="Courier New"/>
-          <w:color w:val="1F4E79" w:themeColor="accent5" w:themeShade="80"/>
-        </w:rPr>
-        <w:t>:"on",</w:t>
-      </w:r>
-      <w:r>
-        <w:rPr>
-          <w:rFonts w:ascii="Courier New" w:hAnsi="Courier New" w:cs="Courier New"/>
-          <w:color w:val="1F4E79" w:themeColor="accent5" w:themeShade="80"/>
-        </w:rPr>
-        <w:br w:type="textWrapping"/>
-      </w:r>
-      <w:r>
-        <w:rPr>
-          <w:rFonts w:ascii="Courier New" w:hAnsi="Courier New" w:cs="Courier New"/>
-          <w:color w:val="1F4E79" w:themeColor="accent5" w:themeShade="80"/>
-        </w:rPr>
-        <w:t>   </w:t>
-      </w:r>
-      <w:r>
-        <w:rPr>
-          <w:rFonts w:ascii="Courier New" w:hAnsi="Courier New" w:cs="Courier New"/>
-          <w:b/>
-          <w:color w:val="1F4E79" w:themeColor="accent5" w:themeShade="80"/>
-        </w:rPr>
-        <w:t>"LIGHT"</w:t>
-      </w:r>
-      <w:r>
-        <w:rPr>
-          <w:rFonts w:ascii="Courier New" w:hAnsi="Courier New" w:cs="Courier New"/>
-          <w:color w:val="1F4E79" w:themeColor="accent5" w:themeShade="80"/>
-        </w:rPr>
-        <w:t>:"off",</w:t>
-      </w:r>
-      <w:r>
-        <w:rPr>
-          <w:rFonts w:ascii="Courier New" w:hAnsi="Courier New" w:cs="Courier New"/>
-          <w:color w:val="1F4E79" w:themeColor="accent5" w:themeShade="80"/>
-        </w:rPr>
-        <w:br w:type="textWrapping"/>
-      </w:r>
-      <w:r>
-        <w:rPr>
-          <w:rFonts w:ascii="Courier New" w:hAnsi="Courier New" w:cs="Courier New"/>
-          <w:color w:val="1F4E79" w:themeColor="accent5" w:themeShade="80"/>
-        </w:rPr>
-        <w:t>   </w:t>
-      </w:r>
-      <w:r>
-        <w:rPr>
-          <w:rFonts w:ascii="Courier New" w:hAnsi="Courier New" w:cs="Courier New"/>
-          <w:b/>
-          <w:color w:val="1F4E79" w:themeColor="accent5" w:themeShade="80"/>
-        </w:rPr>
-        <w:t>"FAN"</w:t>
-      </w:r>
-      <w:r>
-        <w:rPr>
-          <w:rFonts w:ascii="Courier New" w:hAnsi="Courier New" w:cs="Courier New"/>
-          <w:color w:val="1F4E79" w:themeColor="accent5" w:themeShade="80"/>
-        </w:rPr>
-        <w:t>:"off"</w:t>
-      </w:r>
-      <w:r>
-        <w:rPr>
-          <w:rFonts w:ascii="Courier New" w:hAnsi="Courier New" w:cs="Courier New"/>
-          <w:b/>
-          <w:color w:val="1F4E79" w:themeColor="accent5" w:themeShade="80"/>
-        </w:rPr>
-        <w:br w:type="textWrapping"/>
-      </w:r>
-      <w:r>
-        <w:rPr>
-          <w:rFonts w:ascii="Courier New" w:hAnsi="Courier New" w:cs="Courier New"/>
-          <w:color w:val="1F4E79" w:themeColor="accent5" w:themeShade="80"/>
-        </w:rPr>
-        <w:t>}</w:t>
-      </w:r>
-    </w:p>
-    <w:p>
-      <w:pPr>
-        <w:ind w:left="720"/>
-        <w:rPr>
-          <w:rFonts w:cstheme="minorHAnsi"/>
-          <w:sz w:val="24"/>
-          <w:szCs w:val="24"/>
-        </w:rPr>
-      </w:pPr>
-      <w:r>
-        <w:rPr>
-          <w:rFonts w:cstheme="minorHAnsi"/>
-          <w:sz w:val="24"/>
-          <w:szCs w:val="24"/>
-        </w:rPr>
-        <w:t>lên topic Mushroom/commands/HubID</w:t>
-      </w:r>
-    </w:p>
-    <w:p>
-      <w:pPr>
-        <w:rPr>
-          <w:rFonts w:cstheme="minorHAnsi"/>
-          <w:b/>
-          <w:sz w:val="24"/>
-          <w:szCs w:val="24"/>
-        </w:rPr>
-      </w:pPr>
-      <w:r>
-        <w:rPr>
-          <w:rFonts w:cstheme="minorHAnsi"/>
-          <w:b/>
-          <w:sz w:val="24"/>
-          <w:szCs w:val="24"/>
-        </w:rPr>
-        <w:t>Firmware over the air</w:t>
-      </w:r>
-    </w:p>
-    <w:p>
-      <w:pPr>
-        <w:rPr>
-          <w:rFonts w:cstheme="minorHAnsi"/>
-          <w:sz w:val="24"/>
-          <w:szCs w:val="24"/>
-        </w:rPr>
-      </w:pPr>
-      <w:r>
-        <w:rPr>
-          <w:rFonts w:cstheme="minorHAnsi"/>
-          <w:sz w:val="24"/>
-          <w:szCs w:val="24"/>
-        </w:rPr>
-        <w:t xml:space="preserve">Tạo thêm topic </w:t>
-      </w:r>
-      <w:r>
-        <w:rPr>
-          <w:rFonts w:ascii="Courier New" w:hAnsi="Courier New" w:cs="Courier New"/>
-          <w:color w:val="C00000"/>
-        </w:rPr>
-        <w:t>Mushroom/Terminal</w:t>
-      </w:r>
-      <w:r>
-        <w:rPr>
-          <w:rFonts w:cstheme="minorHAnsi"/>
-          <w:sz w:val="24"/>
-          <w:szCs w:val="24"/>
-        </w:rPr>
-        <w:t xml:space="preserve"> để gửi một số lệnh điều khiển, ví dụ như update firmware.</w:t>
-      </w:r>
-    </w:p>
-    <w:p>
-      <w:pPr>
-        <w:rPr>
-          <w:rFonts w:cstheme="minorHAnsi"/>
-          <w:sz w:val="24"/>
-          <w:szCs w:val="24"/>
-        </w:rPr>
-      </w:pPr>
-      <w:r>
-        <w:rPr>
-          <w:rFonts w:cstheme="minorHAnsi"/>
-          <w:sz w:val="24"/>
-          <w:szCs w:val="24"/>
-        </w:rPr>
-        <w:t>Các lệnh điều khiển sẽ được cập nhật thêm phù hợp với từng nhu cầu phát sinh.</w:t>
-      </w:r>
-    </w:p>
-    <w:p>
-      <w:pPr>
-        <w:rPr>
-          <w:rFonts w:cstheme="minorHAnsi"/>
-          <w:sz w:val="24"/>
-          <w:szCs w:val="24"/>
-        </w:rPr>
-      </w:pPr>
-      <w:r>
-        <w:rPr>
-          <w:rFonts w:cstheme="minorHAnsi"/>
-          <w:sz w:val="24"/>
-          <w:szCs w:val="24"/>
-        </w:rPr>
-        <w:t>Danh sách các lệnh điều khiển:</w:t>
-      </w:r>
-    </w:p>
-    <w:p>
-      <w:pPr>
-        <w:pStyle w:val="4"/>
-        <w:numPr>
-          <w:ilvl w:val="0"/>
-          <w:numId w:val="4"/>
         </w:numPr>
         <w:rPr>
           <w:rFonts w:cstheme="minorHAnsi"/>
@@ -2217,95 +2390,6 @@
       <w:rPr>
         <w:rFonts w:hint="default" w:ascii="Wingdings" w:hAnsi="Wingdings"/>
       </w:rPr>
-    </w:lvl>
-  </w:abstractNum>
-  <w:abstractNum w:abstractNumId="3">
-    <w:nsid w:val="772F23DE"/>
-    <w:multiLevelType w:val="multilevel"/>
-    <w:tmpl w:val="772F23DE"/>
-    <w:lvl w:ilvl="0" w:tentative="0">
-      <w:start w:val="1"/>
-      <w:numFmt w:val="lowerLetter"/>
-      <w:lvlText w:val="%1."/>
-      <w:lvlJc w:val="left"/>
-      <w:pPr>
-        <w:ind w:left="1080" w:hanging="360"/>
-      </w:pPr>
-      <w:rPr>
-        <w:rFonts w:hint="default"/>
-      </w:rPr>
-    </w:lvl>
-    <w:lvl w:ilvl="1" w:tentative="0">
-      <w:start w:val="1"/>
-      <w:numFmt w:val="lowerLetter"/>
-      <w:lvlText w:val="%2."/>
-      <w:lvlJc w:val="left"/>
-      <w:pPr>
-        <w:ind w:left="1800" w:hanging="360"/>
-      </w:pPr>
-    </w:lvl>
-    <w:lvl w:ilvl="2" w:tentative="0">
-      <w:start w:val="1"/>
-      <w:numFmt w:val="lowerRoman"/>
-      <w:lvlText w:val="%3."/>
-      <w:lvlJc w:val="right"/>
-      <w:pPr>
-        <w:ind w:left="2520" w:hanging="180"/>
-      </w:pPr>
-    </w:lvl>
-    <w:lvl w:ilvl="3" w:tentative="0">
-      <w:start w:val="1"/>
-      <w:numFmt w:val="decimal"/>
-      <w:lvlText w:val="%4."/>
-      <w:lvlJc w:val="left"/>
-      <w:pPr>
-        <w:ind w:left="3240" w:hanging="360"/>
-      </w:pPr>
-    </w:lvl>
-    <w:lvl w:ilvl="4" w:tentative="0">
-      <w:start w:val="1"/>
-      <w:numFmt w:val="lowerLetter"/>
-      <w:lvlText w:val="%5."/>
-      <w:lvlJc w:val="left"/>
-      <w:pPr>
-        <w:ind w:left="3960" w:hanging="360"/>
-      </w:pPr>
-    </w:lvl>
-    <w:lvl w:ilvl="5" w:tentative="0">
-      <w:start w:val="1"/>
-      <w:numFmt w:val="lowerRoman"/>
-      <w:lvlText w:val="%6."/>
-      <w:lvlJc w:val="right"/>
-      <w:pPr>
-        <w:ind w:left="4680" w:hanging="180"/>
-      </w:pPr>
-    </w:lvl>
-    <w:lvl w:ilvl="6" w:tentative="0">
-      <w:start w:val="1"/>
-      <w:numFmt w:val="decimal"/>
-      <w:lvlText w:val="%7."/>
-      <w:lvlJc w:val="left"/>
-      <w:pPr>
-        <w:ind w:left="5400" w:hanging="360"/>
-      </w:pPr>
-    </w:lvl>
-    <w:lvl w:ilvl="7" w:tentative="0">
-      <w:start w:val="1"/>
-      <w:numFmt w:val="lowerLetter"/>
-      <w:lvlText w:val="%8."/>
-      <w:lvlJc w:val="left"/>
-      <w:pPr>
-        <w:ind w:left="6120" w:hanging="360"/>
-      </w:pPr>
-    </w:lvl>
-    <w:lvl w:ilvl="8" w:tentative="0">
-      <w:start w:val="1"/>
-      <w:numFmt w:val="lowerRoman"/>
-      <w:lvlText w:val="%9."/>
-      <w:lvlJc w:val="right"/>
-      <w:pPr>
-        <w:ind w:left="6840" w:hanging="180"/>
-      </w:pPr>
     </w:lvl>
   </w:abstractNum>
   <w:num w:numId="1">
@@ -2369,9 +2453,6 @@
     </w:lvlOverride>
   </w:num>
   <w:num w:numId="3">
-    <w:abstractNumId w:val="3"/>
-  </w:num>
-  <w:num w:numId="4">
     <w:abstractNumId w:val="2"/>
   </w:num>
 </w:numbering>
@@ -2452,7 +2533,7 @@
     <w:lsdException w:qFormat="1" w:unhideWhenUsed="0" w:uiPriority="10" w:semiHidden="0" w:name="Title"/>
     <w:lsdException w:uiPriority="99" w:name="Closing"/>
     <w:lsdException w:uiPriority="99" w:name="Signature"/>
-    <w:lsdException w:qFormat="1" w:uiPriority="1" w:name="Default Paragraph Font"/>
+    <w:lsdException w:qFormat="1" w:uiPriority="1" w:semiHidden="0" w:name="Default Paragraph Font"/>
     <w:lsdException w:uiPriority="99" w:name="Body Text"/>
     <w:lsdException w:uiPriority="99" w:name="Body Text Indent"/>
     <w:lsdException w:uiPriority="99" w:name="List Continue"/>
@@ -2490,7 +2571,7 @@
     <w:lsdException w:uiPriority="99" w:name="HTML Sample"/>
     <w:lsdException w:uiPriority="99" w:name="HTML Typewriter"/>
     <w:lsdException w:uiPriority="99" w:name="HTML Variable"/>
-    <w:lsdException w:uiPriority="99" w:name="Normal Table"/>
+    <w:lsdException w:qFormat="1" w:uiPriority="99" w:semiHidden="0" w:name="Normal Table"/>
     <w:lsdException w:uiPriority="99" w:name="annotation subject"/>
     <w:lsdException w:uiPriority="99" w:name="Table Simple 1"/>
     <w:lsdException w:uiPriority="99" w:name="Table Simple 2"/>
@@ -2659,6 +2740,7 @@
   <w:style w:type="table" w:default="1" w:styleId="3">
     <w:name w:val="Normal Table"/>
     <w:unhideWhenUsed/>
+    <w:qFormat/>
     <w:uiPriority w:val="99"/>
     <w:tblPr>
       <w:tblLayout w:type="fixed"/>
@@ -2683,6 +2765,7 @@
   <w:style w:type="character" w:customStyle="1" w:styleId="5">
     <w:name w:val="sbrace"/>
     <w:basedOn w:val="2"/>
+    <w:qFormat/>
     <w:uiPriority w:val="0"/>
   </w:style>
   <w:style w:type="character" w:customStyle="1" w:styleId="6">

</xml_diff>